<commit_message>
Risk assessment corrected,minutes corrected :wq
</commit_message>
<xml_diff>
--- a/Minutes/Minutes-week-2.docx
+++ b/Minutes/Minutes-week-2.docx
@@ -6,11 +6,15 @@
       <w:pPr>
         <w:pStyle w:val="Heading1"/>
         <w:rPr>
-          <w:lang w:val="en-US"/>
-        </w:rPr>
-      </w:pPr>
-      <w:r>
-        <w:rPr>
+          <w:b/>
+          <w:u w:val="single"/>
+          <w:lang w:val="en-US"/>
+        </w:rPr>
+      </w:pPr>
+      <w:r>
+        <w:rPr>
+          <w:b/>
+          <w:u w:val="single"/>
           <w:lang w:val="en-US"/>
         </w:rPr>
         <w:t>Introduction</w:t>
@@ -53,7 +57,19 @@
         <w:rPr>
           <w:lang w:val="en-US"/>
         </w:rPr>
-        <w:t xml:space="preserve"> started at 12:45 08/09/</w:t>
+        <w:t xml:space="preserve"> started at 12:45</w:t>
+      </w:r>
+      <w:r>
+        <w:rPr>
+          <w:lang w:val="en-US"/>
+        </w:rPr>
+        <w:t>pm</w:t>
+      </w:r>
+      <w:r>
+        <w:rPr>
+          <w:lang w:val="en-US"/>
+        </w:rPr>
+        <w:t xml:space="preserve"> 08/09/</w:t>
       </w:r>
       <w:r>
         <w:rPr>
@@ -61,6 +77,25 @@
         </w:rPr>
         <w:t>2016</w:t>
       </w:r>
+    </w:p>
+    <w:p>
+      <w:pPr>
+        <w:rPr>
+          <w:lang w:val="en-US"/>
+        </w:rPr>
+      </w:pPr>
+      <w:r>
+        <w:rPr>
+          <w:lang w:val="en-US"/>
+        </w:rPr>
+        <w:t xml:space="preserve"> </w:t>
+      </w:r>
+      <w:r>
+        <w:rPr>
+          <w:lang w:val="en-US"/>
+        </w:rPr>
+        <w:t>Location: R1</w:t>
+      </w:r>
       <w:r>
         <w:t>,</w:t>
       </w:r>
@@ -68,15 +103,6 @@
         <w:rPr>
           <w:lang w:val="en-US"/>
         </w:rPr>
-        <w:t xml:space="preserve"> Location: R1</w:t>
-      </w:r>
-      <w:r>
-        <w:t>,</w:t>
-      </w:r>
-      <w:r>
-        <w:rPr>
-          <w:lang w:val="en-US"/>
-        </w:rPr>
         <w:t xml:space="preserve"> </w:t>
       </w:r>
       <w:r>
@@ -109,28 +135,48 @@
       <w:pPr>
         <w:pStyle w:val="Heading1"/>
         <w:rPr>
-          <w:lang w:val="en-US"/>
-        </w:rPr>
-      </w:pPr>
-      <w:r>
-        <w:rPr>
-          <w:lang w:val="en-US"/>
-        </w:rPr>
-        <w:t>In attendance</w:t>
-      </w:r>
-    </w:p>
-    <w:p>
-      <w:pPr>
-        <w:rPr>
-          <w:lang w:val="en-US"/>
-        </w:rPr>
-      </w:pPr>
-      <w:r>
-        <w:rPr>
-          <w:lang w:val="en-US"/>
-        </w:rPr>
-        <w:t>Mihail Hadzhinikolov</w:t>
-      </w:r>
+          <w:b/>
+          <w:u w:val="single"/>
+          <w:lang w:val="en-US"/>
+        </w:rPr>
+      </w:pPr>
+      <w:r>
+        <w:rPr>
+          <w:b/>
+          <w:u w:val="single"/>
+          <w:lang w:val="en-US"/>
+        </w:rPr>
+        <w:t>Attendees</w:t>
+      </w:r>
+    </w:p>
+    <w:p>
+      <w:pPr>
+        <w:rPr>
+          <w:lang w:val="en-US"/>
+        </w:rPr>
+      </w:pPr>
+      <w:proofErr w:type="spellStart"/>
+      <w:r>
+        <w:rPr>
+          <w:lang w:val="en-US"/>
+        </w:rPr>
+        <w:t>Mihail</w:t>
+      </w:r>
+      <w:proofErr w:type="spellEnd"/>
+      <w:r>
+        <w:rPr>
+          <w:lang w:val="en-US"/>
+        </w:rPr>
+        <w:t xml:space="preserve"> </w:t>
+      </w:r>
+      <w:proofErr w:type="spellStart"/>
+      <w:r>
+        <w:rPr>
+          <w:lang w:val="en-US"/>
+        </w:rPr>
+        <w:t>Hadzhinikolov</w:t>
+      </w:r>
+      <w:proofErr w:type="spellEnd"/>
     </w:p>
     <w:p>
       <w:pPr>
@@ -174,31 +220,65 @@
         <w:rPr>
           <w:lang w:val="en-US"/>
         </w:rPr>
-        <w:t xml:space="preserve"> Al-Mohaiminul Islam Khan</w:t>
-      </w:r>
-    </w:p>
-    <w:p>
-      <w:pPr>
-        <w:rPr>
-          <w:lang w:val="en-US"/>
-        </w:rPr>
-      </w:pPr>
-      <w:r>
-        <w:rPr>
-          <w:lang w:val="en-US"/>
-        </w:rPr>
-        <w:t>Tsanko Hadzhiev</w:t>
-      </w:r>
+        <w:t xml:space="preserve"> Al-</w:t>
+      </w:r>
+      <w:proofErr w:type="spellStart"/>
+      <w:r>
+        <w:rPr>
+          <w:lang w:val="en-US"/>
+        </w:rPr>
+        <w:t>Mohaiminul</w:t>
+      </w:r>
+      <w:proofErr w:type="spellEnd"/>
+      <w:r>
+        <w:rPr>
+          <w:lang w:val="en-US"/>
+        </w:rPr>
+        <w:t xml:space="preserve"> Islam Khan</w:t>
+      </w:r>
+    </w:p>
+    <w:p>
+      <w:pPr>
+        <w:rPr>
+          <w:lang w:val="en-US"/>
+        </w:rPr>
+      </w:pPr>
+      <w:proofErr w:type="spellStart"/>
+      <w:r>
+        <w:rPr>
+          <w:lang w:val="en-US"/>
+        </w:rPr>
+        <w:t>Tsanko</w:t>
+      </w:r>
+      <w:proofErr w:type="spellEnd"/>
+      <w:r>
+        <w:rPr>
+          <w:lang w:val="en-US"/>
+        </w:rPr>
+        <w:t xml:space="preserve"> </w:t>
+      </w:r>
+      <w:proofErr w:type="spellStart"/>
+      <w:r>
+        <w:rPr>
+          <w:lang w:val="en-US"/>
+        </w:rPr>
+        <w:t>Hadzhiev</w:t>
+      </w:r>
+      <w:proofErr w:type="spellEnd"/>
     </w:p>
     <w:p>
       <w:pPr>
         <w:pStyle w:val="Heading1"/>
         <w:rPr>
-          <w:lang w:val="en-US"/>
-        </w:rPr>
-      </w:pPr>
-      <w:r>
-        <w:rPr>
+          <w:b/>
+          <w:u w:val="single"/>
+          <w:lang w:val="en-US"/>
+        </w:rPr>
+      </w:pPr>
+      <w:r>
+        <w:rPr>
+          <w:b/>
+          <w:u w:val="single"/>
           <w:lang w:val="en-US"/>
         </w:rPr>
         <w:t>Members not present</w:t>
@@ -210,18 +290,28 @@
           <w:lang w:val="en-US"/>
         </w:rPr>
       </w:pPr>
-      <w:r>
-        <w:rPr>
-          <w:lang w:val="en-US"/>
-        </w:rPr>
-        <w:t xml:space="preserve">Zisis </w:t>
-      </w:r>
+      <w:proofErr w:type="spellStart"/>
+      <w:r>
+        <w:rPr>
+          <w:lang w:val="en-US"/>
+        </w:rPr>
+        <w:t>Zisis</w:t>
+      </w:r>
+      <w:proofErr w:type="spellEnd"/>
+      <w:r>
+        <w:rPr>
+          <w:lang w:val="en-US"/>
+        </w:rPr>
+        <w:t xml:space="preserve"> </w:t>
+      </w:r>
+      <w:proofErr w:type="spellStart"/>
       <w:r>
         <w:rPr>
           <w:lang w:val="en-US"/>
         </w:rPr>
         <w:t>Damianidis</w:t>
       </w:r>
+      <w:proofErr w:type="spellEnd"/>
     </w:p>
     <w:p>
       <w:pPr>
@@ -234,11 +324,15 @@
       <w:pPr>
         <w:pStyle w:val="Heading1"/>
         <w:rPr>
-          <w:lang w:val="en-US"/>
-        </w:rPr>
-      </w:pPr>
-      <w:r>
-        <w:rPr>
+          <w:b/>
+          <w:u w:val="single"/>
+          <w:lang w:val="en-US"/>
+        </w:rPr>
+      </w:pPr>
+      <w:r>
+        <w:rPr>
+          <w:b/>
+          <w:u w:val="single"/>
           <w:lang w:val="en-US"/>
         </w:rPr>
         <w:t>Discussion</w:t>
@@ -313,7 +407,19 @@
         <w:rPr>
           <w:lang w:val="en-US"/>
         </w:rPr>
-        <w:t>The second topic of the meeting was feedback on</w:t>
+        <w:t xml:space="preserve">The second topic of the meeting was </w:t>
+      </w:r>
+      <w:r>
+        <w:rPr>
+          <w:lang w:val="en-US"/>
+        </w:rPr>
+        <w:t xml:space="preserve"> about </w:t>
+      </w:r>
+      <w:r>
+        <w:rPr>
+          <w:lang w:val="en-US"/>
+        </w:rPr>
+        <w:t>feedback on</w:t>
       </w:r>
       <w:r>
         <w:t xml:space="preserve"> the</w:t>
@@ -343,6 +449,12 @@
         </w:rPr>
         <w:t>Missing test plan</w:t>
       </w:r>
+      <w:r>
+        <w:rPr>
+          <w:lang w:val="en-US"/>
+        </w:rPr>
+        <w:t>.</w:t>
+      </w:r>
     </w:p>
     <w:p>
       <w:pPr>
@@ -369,7 +481,7 @@
         <w:rPr>
           <w:lang w:val="en-US"/>
         </w:rPr>
-        <w:t xml:space="preserve"> unclear </w:t>
+        <w:t xml:space="preserve"> unclear.</w:t>
       </w:r>
     </w:p>
     <w:p>
@@ -418,6 +530,12 @@
         </w:rPr>
         <w:t xml:space="preserve"> confusing </w:t>
       </w:r>
+      <w:r>
+        <w:rPr>
+          <w:lang w:val="en-US"/>
+        </w:rPr>
+        <w:t>.</w:t>
+      </w:r>
     </w:p>
     <w:p>
       <w:pPr>
@@ -437,6 +555,12 @@
         </w:rPr>
         <w:t>Testing skills should be added to “Skills”</w:t>
       </w:r>
+      <w:r>
+        <w:rPr>
+          <w:lang w:val="en-US"/>
+        </w:rPr>
+        <w:t>.</w:t>
+      </w:r>
     </w:p>
     <w:p>
       <w:pPr>
@@ -456,6 +580,12 @@
         </w:rPr>
         <w:t xml:space="preserve">Non deliverables </w:t>
       </w:r>
+      <w:r>
+        <w:rPr>
+          <w:lang w:val="en-US"/>
+        </w:rPr>
+        <w:t>.</w:t>
+      </w:r>
     </w:p>
     <w:p>
       <w:pPr>
@@ -464,52 +594,66 @@
           <w:lang w:val="en-US"/>
         </w:rPr>
       </w:pPr>
+      <w:r>
+        <w:rPr>
+          <w:lang w:val="en-US"/>
+        </w:rPr>
+        <w:t xml:space="preserve">The following </w:t>
+      </w:r>
+      <w:r>
+        <w:rPr>
+          <w:lang w:val="en-US"/>
+        </w:rPr>
+        <w:t>correction should take place to the Project proposal</w:t>
+      </w:r>
+      <w:r>
+        <w:rPr>
+          <w:lang w:val="en-US"/>
+        </w:rPr>
+        <w:t>:</w:t>
+      </w:r>
     </w:p>
     <w:p>
       <w:pPr>
         <w:pStyle w:val="ListParagraph"/>
-      </w:pPr>
-      <w:r>
-        <w:rPr>
-          <w:lang w:val="en-US"/>
-        </w:rPr>
-        <w:t>Project proposal</w:t>
-      </w:r>
-      <w:r>
-        <w:t>:</w:t>
+        <w:rPr>
+          <w:lang w:val="en-US"/>
+        </w:rPr>
+      </w:pPr>
+      <w:r>
+        <w:t xml:space="preserve">-             </w:t>
+      </w:r>
+      <w:r>
+        <w:rPr>
+          <w:lang w:val="en-US"/>
+        </w:rPr>
+        <w:t xml:space="preserve">Date of implementation is wrong </w:t>
+      </w:r>
+      <w:r>
+        <w:rPr>
+          <w:lang w:val="en-US"/>
+        </w:rPr>
+        <w:t>.</w:t>
       </w:r>
     </w:p>
     <w:p>
       <w:pPr>
         <w:pStyle w:val="ListParagraph"/>
-        <w:rPr>
-          <w:lang w:val="en-US"/>
-        </w:rPr>
-      </w:pPr>
-      <w:r>
-        <w:t xml:space="preserve">-             </w:t>
-      </w:r>
-      <w:r>
-        <w:rPr>
-          <w:lang w:val="en-US"/>
-        </w:rPr>
-        <w:t xml:space="preserve">Date of implementation is wrong </w:t>
-      </w:r>
-    </w:p>
-    <w:p>
-      <w:pPr>
-        <w:pStyle w:val="ListParagraph"/>
       </w:pPr>
     </w:p>
     <w:p>
       <w:pPr>
         <w:pStyle w:val="Heading1"/>
         <w:rPr>
-          <w:lang w:val="en-US"/>
-        </w:rPr>
-      </w:pPr>
-      <w:r>
-        <w:rPr>
+          <w:b/>
+          <w:u w:val="single"/>
+          <w:lang w:val="en-US"/>
+        </w:rPr>
+      </w:pPr>
+      <w:r>
+        <w:rPr>
+          <w:b/>
+          <w:u w:val="single"/>
           <w:lang w:val="en-US"/>
         </w:rPr>
         <w:t>Agreements</w:t>
@@ -537,7 +681,25 @@
         <w:rPr>
           <w:lang w:val="en-US"/>
         </w:rPr>
-        <w:t>is not part of this app version</w:t>
+        <w:t>is not part of this app</w:t>
+      </w:r>
+      <w:r>
+        <w:rPr>
+          <w:lang w:val="en-US"/>
+        </w:rPr>
+        <w:t>lication</w:t>
+      </w:r>
+      <w:r>
+        <w:rPr>
+          <w:lang w:val="en-US"/>
+        </w:rPr>
+        <w:t xml:space="preserve"> version</w:t>
+      </w:r>
+      <w:r>
+        <w:rPr>
+          <w:lang w:val="en-US"/>
+        </w:rPr>
+        <w:t>.</w:t>
       </w:r>
     </w:p>
     <w:p>
@@ -558,6 +720,12 @@
         </w:rPr>
         <w:t>Crops might change after year</w:t>
       </w:r>
+      <w:r>
+        <w:rPr>
+          <w:lang w:val="en-US"/>
+        </w:rPr>
+        <w:t>.</w:t>
+      </w:r>
     </w:p>
     <w:p>
       <w:pPr>
@@ -601,6 +769,12 @@
         </w:rPr>
         <w:t xml:space="preserve"> of crops</w:t>
       </w:r>
+      <w:r>
+        <w:rPr>
+          <w:lang w:val="en-US"/>
+        </w:rPr>
+        <w:t>.</w:t>
+      </w:r>
     </w:p>
     <w:p>
       <w:pPr>
@@ -620,6 +794,12 @@
         </w:rPr>
         <w:t>Crops don’t grow anywhere</w:t>
       </w:r>
+      <w:r>
+        <w:rPr>
+          <w:lang w:val="en-US"/>
+        </w:rPr>
+        <w:t>.</w:t>
+      </w:r>
     </w:p>
     <w:p>
       <w:pPr>
@@ -640,16 +820,20 @@
         <w:t>App</w:t>
       </w:r>
       <w:r>
+        <w:rPr>
+          <w:lang w:val="en-US"/>
+        </w:rPr>
+        <w:t>lication</w:t>
+      </w:r>
+      <w:r>
         <w:t xml:space="preserve"> version</w:t>
       </w:r>
       <w:r>
         <w:rPr>
           <w:lang w:val="en-US"/>
         </w:rPr>
-        <w:t xml:space="preserve"> will not include diseases </w:t>
-      </w:r>
-      <w:bookmarkStart w:id="0" w:name="_GoBack"/>
-      <w:bookmarkEnd w:id="0"/>
+        <w:t xml:space="preserve"> will not include diseases.</w:t>
+      </w:r>
     </w:p>
     <w:p>
       <w:pPr>
@@ -663,11 +847,19 @@
           <w:lang w:val="en-US"/>
         </w:rPr>
       </w:pPr>
+      <w:bookmarkStart w:id="0" w:name="_GoBack"/>
+      <w:bookmarkEnd w:id="0"/>
       <w:r>
         <w:rPr>
           <w:lang w:val="en-US"/>
         </w:rPr>
         <w:t>Deadline for project proposal is Sunday 11/09/2016</w:t>
+      </w:r>
+      <w:r>
+        <w:rPr>
+          <w:lang w:val="en-US"/>
+        </w:rPr>
+        <w:t>.</w:t>
       </w:r>
     </w:p>
     <w:p>
@@ -688,6 +880,12 @@
         </w:rPr>
         <w:t>Adding fertilizer</w:t>
       </w:r>
+      <w:r>
+        <w:rPr>
+          <w:lang w:val="en-US"/>
+        </w:rPr>
+        <w:t>.</w:t>
+      </w:r>
     </w:p>
     <w:p>
       <w:pPr>
@@ -705,7 +903,6 @@
         <w:rPr>
           <w:lang w:val="en-US"/>
         </w:rPr>
-        <w:lastRenderedPageBreak/>
         <w:t>Project Plan</w:t>
       </w:r>
       <w:r>
@@ -733,6 +930,12 @@
       <w:r>
         <w:t xml:space="preserve"> (0.X)</w:t>
       </w:r>
+      <w:r>
+        <w:rPr>
+          <w:lang w:val="en-US"/>
+        </w:rPr>
+        <w:t>.</w:t>
+      </w:r>
     </w:p>
     <w:p>
       <w:pPr>
@@ -764,6 +967,12 @@
         </w:rPr>
         <w:t xml:space="preserve"> according to the workbook</w:t>
       </w:r>
+      <w:r>
+        <w:rPr>
+          <w:lang w:val="en-US"/>
+        </w:rPr>
+        <w:t>.</w:t>
+      </w:r>
     </w:p>
     <w:p>
       <w:pPr>
@@ -777,11 +986,15 @@
       <w:pPr>
         <w:pStyle w:val="Heading1"/>
         <w:rPr>
-          <w:lang w:val="en-US"/>
-        </w:rPr>
-      </w:pPr>
-      <w:r>
-        <w:rPr>
+          <w:b/>
+          <w:u w:val="single"/>
+          <w:lang w:val="en-US"/>
+        </w:rPr>
+      </w:pPr>
+      <w:r>
+        <w:rPr>
+          <w:b/>
+          <w:u w:val="single"/>
           <w:lang w:val="en-US"/>
         </w:rPr>
         <w:t xml:space="preserve">End of the meeting </w:t>
@@ -1317,7 +1530,7 @@
       </w:pPr>
     </w:pPrDefault>
   </w:docDefaults>
-  <w:latentStyles w:defLockedState="0" w:defUIPriority="99" w:defSemiHidden="0" w:defUnhideWhenUsed="0" w:defQFormat="0" w:count="373">
+  <w:latentStyles w:defLockedState="0" w:defUIPriority="99" w:defSemiHidden="0" w:defUnhideWhenUsed="0" w:defQFormat="0" w:count="372">
     <w:lsdException w:name="Normal" w:uiPriority="0" w:qFormat="1"/>
     <w:lsdException w:name="heading 1" w:uiPriority="9" w:qFormat="1"/>
     <w:lsdException w:name="heading 2" w:semiHidden="1" w:uiPriority="9" w:unhideWhenUsed="1" w:qFormat="1"/>
@@ -1423,6 +1636,7 @@
     <w:lsdException w:name="HTML Sample" w:semiHidden="1" w:unhideWhenUsed="1"/>
     <w:lsdException w:name="HTML Typewriter" w:semiHidden="1" w:unhideWhenUsed="1"/>
     <w:lsdException w:name="HTML Variable" w:semiHidden="1" w:unhideWhenUsed="1"/>
+    <w:lsdException w:name="Normal Table" w:semiHidden="1" w:unhideWhenUsed="1"/>
     <w:lsdException w:name="annotation subject" w:semiHidden="1" w:unhideWhenUsed="1"/>
     <w:lsdException w:name="No List" w:semiHidden="1" w:unhideWhenUsed="1"/>
     <w:lsdException w:name="Outline List 1" w:semiHidden="1" w:unhideWhenUsed="1"/>
@@ -1468,9 +1682,11 @@
     <w:lsdException w:name="Table Subtle 1" w:semiHidden="1" w:unhideWhenUsed="1"/>
     <w:lsdException w:name="Table Subtle 2" w:semiHidden="1" w:unhideWhenUsed="1"/>
     <w:lsdException w:name="Table Web 1" w:semiHidden="1" w:unhideWhenUsed="1"/>
+    <w:lsdException w:name="Table Web 2" w:semiHidden="1" w:unhideWhenUsed="1"/>
     <w:lsdException w:name="Table Web 3" w:semiHidden="1" w:unhideWhenUsed="1"/>
     <w:lsdException w:name="Balloon Text" w:semiHidden="1" w:unhideWhenUsed="1"/>
     <w:lsdException w:name="Table Grid" w:uiPriority="39"/>
+    <w:lsdException w:name="Table Theme" w:semiHidden="1" w:unhideWhenUsed="1"/>
     <w:lsdException w:name="Placeholder Text" w:semiHidden="1"/>
     <w:lsdException w:name="No Spacing" w:uiPriority="1" w:qFormat="1"/>
     <w:lsdException w:name="Light Shading" w:uiPriority="60"/>
@@ -1687,7 +1903,6 @@
     <w:lsdException w:name="List Table 6 Colorful Accent 6" w:uiPriority="51"/>
     <w:lsdException w:name="List Table 7 Colorful Accent 6" w:uiPriority="52"/>
     <w:lsdException w:name="Mention" w:semiHidden="1" w:unhideWhenUsed="1"/>
-    <w:lsdException w:name="Smart Hyperlink" w:semiHidden="1" w:unhideWhenUsed="1"/>
   </w:latentStyles>
   <w:style w:type="paragraph" w:default="1" w:styleId="Normal">
     <w:name w:val="Normal"/>
@@ -2034,7 +2249,7 @@
 </file>
 
 <file path=customXml/itemProps1.xml><?xml version="1.0" encoding="utf-8"?>
-<ds:datastoreItem xmlns:ds="http://schemas.openxmlformats.org/officeDocument/2006/customXml" ds:itemID="{07AAC4C5-4C59-4E5A-AFE2-D7191DF758BF}">
+<ds:datastoreItem xmlns:ds="http://schemas.openxmlformats.org/officeDocument/2006/customXml" ds:itemID="{99CB305E-8F81-4B74-A283-BD9FD16D141A}">
   <ds:schemaRefs>
     <ds:schemaRef ds:uri="http://schemas.openxmlformats.org/officeDocument/2006/bibliography"/>
   </ds:schemaRefs>

</xml_diff>